<commit_message>
alterados campo queixaPrincipal e historiaDoencaAtual e alguns ajustes de layout
</commit_message>
<xml_diff>
--- a/Manual/Manual Atend-Web.docx
+++ b/Manual/Manual Atend-Web.docx
@@ -24,7 +24,7 @@
             <v:path o:extrusionok="f" gradientshapeok="t" o:connecttype="rect"/>
             <o:lock v:ext="edit" aspectratio="t"/>
           </v:shapetype>
-          <v:shape id="_x0000_i1025" type="#_x0000_t75" style="width:274.35pt;height:234.6pt">
+          <v:shape id="_x0000_i1025" type="#_x0000_t75" style="width:507pt;height:381pt">
             <v:imagedata r:id="rId6" o:title="atend-web Login"/>
           </v:shape>
         </w:pict>
@@ -33,7 +33,7 @@
     <w:p>
       <w:r>
         <w:pict>
-          <v:shape id="_x0000_i1026" type="#_x0000_t75" style="width:270.6pt;height:243.3pt">
+          <v:shape id="_x0000_i1026" type="#_x0000_t75" style="width:507pt;height:374pt">
             <v:imagedata r:id="rId7" o:title="atend-web Cadastro Pacientes 01"/>
           </v:shape>
         </w:pict>
@@ -41,8 +41,9 @@
     </w:p>
     <w:p>
       <w:r>
-        <w:pict>
-          <v:shape id="_x0000_i1027" type="#_x0000_t75" style="width:270.6pt;height:243.3pt">
+        <w:lastRenderedPageBreak/>
+        <w:pict>
+          <v:shape id="_x0000_i1027" type="#_x0000_t75" style="width:507pt;height:381pt">
             <v:imagedata r:id="rId8" o:title="atend-web Cadastro Pacientes 02"/>
           </v:shape>
         </w:pict>
@@ -50,18 +51,18 @@
     </w:p>
     <w:p>
       <w:r>
+        <w:pict>
+          <v:shape id="_x0000_i1028" type="#_x0000_t75" style="width:507pt;height:378pt;mso-position-vertical:absolute">
+            <v:imagedata r:id="rId9" o:title="atend-web Cadastro Pacientes 03"/>
+          </v:shape>
+        </w:pict>
+      </w:r>
+    </w:p>
+    <w:p>
+      <w:r>
         <w:lastRenderedPageBreak/>
         <w:pict>
-          <v:shape id="_x0000_i1028" type="#_x0000_t75" style="width:273.1pt;height:245.8pt;mso-position-vertical:absolute">
-            <v:imagedata r:id="rId9" o:title="atend-web Cadastro Pacientes 03"/>
-          </v:shape>
-        </w:pict>
-      </w:r>
-    </w:p>
-    <w:p>
-      <w:r>
-        <w:pict>
-          <v:shape id="_x0000_i1029" type="#_x0000_t75" style="width:271.85pt;height:244.55pt">
+          <v:shape id="_x0000_i1029" type="#_x0000_t75" style="width:510.5pt;height:376.5pt">
             <v:imagedata r:id="rId10" o:title="atend-web Cadastro Medicos 01"/>
           </v:shape>
         </w:pict>
@@ -75,8 +76,8 @@
         </w:rPr>
         <w:drawing>
           <wp:inline distT="0" distB="0" distL="0" distR="0" wp14:anchorId="08224E93" wp14:editId="272D2081">
-            <wp:extent cx="3459600" cy="3106800"/>
-            <wp:effectExtent l="0" t="0" r="7620" b="0"/>
+            <wp:extent cx="6467475" cy="4780280"/>
+            <wp:effectExtent l="0" t="0" r="9525" b="1270"/>
             <wp:docPr id="3" name="Imagem 3" descr="atend-web Cadastro Medicos 02"/>
             <wp:cNvGraphicFramePr>
               <a:graphicFrameLocks xmlns:a="http://schemas.openxmlformats.org/drawingml/2006/main" noChangeAspect="1"/>
@@ -106,7 +107,7 @@
                   <pic:spPr bwMode="auto">
                     <a:xfrm>
                       <a:off x="0" y="0"/>
-                      <a:ext cx="3459600" cy="3106800"/>
+                      <a:ext cx="6468179" cy="4780800"/>
                     </a:xfrm>
                     <a:prstGeom prst="rect">
                       <a:avLst/>
@@ -127,7 +128,7 @@
       <w:r>
         <w:lastRenderedPageBreak/>
         <w:pict>
-          <v:shape id="_x0000_i1030" type="#_x0000_t75" style="width:271.85pt;height:244.55pt;mso-position-vertical:absolute">
+          <v:shape id="_x0000_i1030" type="#_x0000_t75" style="width:510.5pt;height:376.5pt;mso-position-vertical:absolute">
             <v:imagedata r:id="rId12" o:title="atend-web Cadastro Medicos 03"/>
           </v:shape>
         </w:pict>
@@ -136,37 +137,36 @@
     <w:p>
       <w:r>
         <w:pict>
-          <v:shape id="_x0000_i1031" type="#_x0000_t75" style="width:271.85pt;height:233.4pt;mso-position-vertical:absolute">
+          <v:shape id="_x0000_i1031" type="#_x0000_t75" style="width:511pt;height:378pt;mso-position-vertical:absolute">
             <v:imagedata r:id="rId13" o:title="atend-web Listagem do Cadastro Pacientes 01"/>
           </v:shape>
         </w:pict>
       </w:r>
     </w:p>
     <w:p>
-      <w:bookmarkStart w:id="0" w:name="_GoBack"/>
-      <w:r>
-        <w:pict>
-          <v:shape id="_x0000_i1032" type="#_x0000_t75" style="width:273.1pt;height:244.55pt;mso-position-vertical:absolute">
+      <w:r>
+        <w:lastRenderedPageBreak/>
+        <w:pict>
+          <v:shape id="_x0000_i1032" type="#_x0000_t75" style="width:510.5pt;height:375.5pt;mso-position-vertical:absolute">
             <v:imagedata r:id="rId14" o:title="atend-web Agendamento de Consultas 01"/>
           </v:shape>
         </w:pict>
       </w:r>
-      <w:bookmarkEnd w:id="0"/>
+    </w:p>
+    <w:p>
+      <w:r>
+        <w:pict>
+          <v:shape id="_x0000_i1033" type="#_x0000_t75" style="width:510.5pt;height:382pt;mso-position-vertical:absolute">
+            <v:imagedata r:id="rId15" o:title="atend-web Agendamento de Consultas 02"/>
+          </v:shape>
+        </w:pict>
+      </w:r>
     </w:p>
     <w:p>
       <w:r>
         <w:lastRenderedPageBreak/>
         <w:pict>
-          <v:shape id="_x0000_i1033" type="#_x0000_t75" style="width:276.85pt;height:248.3pt;mso-position-vertical:absolute">
-            <v:imagedata r:id="rId15" o:title="atend-web Agendamento de Consultas 02"/>
-          </v:shape>
-        </w:pict>
-      </w:r>
-    </w:p>
-    <w:p>
-      <w:r>
-        <w:pict>
-          <v:shape id="_x0000_i1034" type="#_x0000_t75" style="width:273.1pt;height:244.55pt">
+          <v:shape id="_x0000_i1034" type="#_x0000_t75" style="width:507pt;height:376.5pt">
             <v:imagedata r:id="rId16" o:title="atend-web Agendamento de Consultas 03"/>
           </v:shape>
         </w:pict>
@@ -175,7 +175,7 @@
     <w:p>
       <w:r>
         <w:pict>
-          <v:shape id="_x0000_i1035" type="#_x0000_t75" style="width:273.1pt;height:244.55pt;mso-position-vertical:absolute">
+          <v:shape id="_x0000_i1035" type="#_x0000_t75" style="width:507pt;height:376.5pt;mso-position-vertical:absolute">
             <v:imagedata r:id="rId17" o:title="atend-web Agendamento de Consultas 05"/>
           </v:shape>
         </w:pict>
@@ -185,7 +185,7 @@
       <w:r>
         <w:lastRenderedPageBreak/>
         <w:pict>
-          <v:shape id="_x0000_i1036" type="#_x0000_t75" style="width:273.1pt;height:244.55pt">
+          <v:shape id="_x0000_i1036" type="#_x0000_t75" style="width:506.5pt;height:376.5pt">
             <v:imagedata r:id="rId18" o:title="atend-web Atendimento de Consultas 01"/>
           </v:shape>
         </w:pict>
@@ -199,8 +199,8 @@
         </w:rPr>
         <w:drawing>
           <wp:inline distT="0" distB="0" distL="0" distR="0">
-            <wp:extent cx="3448800" cy="3099600"/>
-            <wp:effectExtent l="0" t="0" r="0" b="5715"/>
+            <wp:extent cx="6419850" cy="4769485"/>
+            <wp:effectExtent l="0" t="0" r="0" b="0"/>
             <wp:docPr id="2" name="Imagem 2" descr="C:\Users\Alexandre\AppData\Local\Microsoft\Windows\INetCache\Content.Word\atend-web Atendimento de Consultas 02.png"/>
             <wp:cNvGraphicFramePr>
               <a:graphicFrameLocks xmlns:a="http://schemas.openxmlformats.org/drawingml/2006/main" noChangeAspect="1"/>
@@ -230,7 +230,7 @@
                   <pic:spPr bwMode="auto">
                     <a:xfrm>
                       <a:off x="0" y="0"/>
-                      <a:ext cx="3448800" cy="3099600"/>
+                      <a:ext cx="6420545" cy="4770001"/>
                     </a:xfrm>
                     <a:prstGeom prst="rect">
                       <a:avLst/>
@@ -253,10 +253,11 @@
           <w:noProof/>
           <w:lang w:eastAsia="pt-BR"/>
         </w:rPr>
+        <w:lastRenderedPageBreak/>
         <w:drawing>
           <wp:inline distT="0" distB="0" distL="0" distR="0">
-            <wp:extent cx="3448800" cy="3099600"/>
-            <wp:effectExtent l="0" t="0" r="0" b="5715"/>
+            <wp:extent cx="6467475" cy="4769485"/>
+            <wp:effectExtent l="0" t="0" r="9525" b="0"/>
             <wp:docPr id="1" name="Imagem 1" descr="C:\Users\Alexandre\AppData\Local\Microsoft\Windows\INetCache\Content.Word\atend-web Atendimento de Consultas 03.png"/>
             <wp:cNvGraphicFramePr>
               <a:graphicFrameLocks xmlns:a="http://schemas.openxmlformats.org/drawingml/2006/main" noChangeAspect="1"/>
@@ -286,7 +287,7 @@
                   <pic:spPr bwMode="auto">
                     <a:xfrm>
                       <a:off x="0" y="0"/>
-                      <a:ext cx="3448800" cy="3099600"/>
+                      <a:ext cx="6468175" cy="4770001"/>
                     </a:xfrm>
                     <a:prstGeom prst="rect">
                       <a:avLst/>
@@ -302,12 +303,13 @@
           </wp:inline>
         </w:drawing>
       </w:r>
-    </w:p>
-    <w:p>
-      <w:r>
-        <w:lastRenderedPageBreak/>
-        <w:pict>
-          <v:shape id="_x0000_i1037" type="#_x0000_t75" style="width:278.05pt;height:238.35pt;mso-position-vertical:absolute">
+      <w:bookmarkStart w:id="0" w:name="_GoBack"/>
+      <w:bookmarkEnd w:id="0"/>
+    </w:p>
+    <w:p>
+      <w:r>
+        <w:pict>
+          <v:shape id="_x0000_i1037" type="#_x0000_t75" style="width:510pt;height:377pt;mso-position-vertical:absolute">
             <v:imagedata r:id="rId21" o:title="atend-web Listagem de Consultas 01"/>
           </v:shape>
         </w:pict>

</xml_diff>